<commit_message>
feito até o 13
</commit_message>
<xml_diff>
--- a/LAB01 - Procedural/ex03/lista05_Vetores.docx
+++ b/LAB01 - Procedural/ex03/lista05_Vetores.docx
@@ -1,6 +1,6 @@
 
 <file path=word/document.xml><?xml version="1.0" encoding="utf-8"?>
-<w:document xmlns:wpc="http://schemas.microsoft.com/office/word/2010/wordprocessingCanvas" xmlns:cx="http://schemas.microsoft.com/office/drawing/2014/chartex" xmlns:cx1="http://schemas.microsoft.com/office/drawing/2015/9/8/chartex" xmlns:cx2="http://schemas.microsoft.com/office/drawing/2015/10/21/chartex" xmlns:cx3="http://schemas.microsoft.com/office/drawing/2016/5/9/chartex" xmlns:cx4="http://schemas.microsoft.com/office/drawing/2016/5/10/chartex" xmlns:cx5="http://schemas.microsoft.com/office/drawing/2016/5/11/chartex" xmlns:cx6="http://schemas.microsoft.com/office/drawing/2016/5/12/chartex" xmlns:cx7="http://schemas.microsoft.com/office/drawing/2016/5/13/chartex" xmlns:cx8="http://schemas.microsoft.com/office/drawing/2016/5/14/chartex" xmlns:mc="http://schemas.openxmlformats.org/markup-compatibility/2006" xmlns:aink="http://schemas.microsoft.com/office/drawing/2016/ink" xmlns:am3d="http://schemas.microsoft.com/office/drawing/2017/model3d" xmlns:o="urn:schemas-microsoft-com:office:office" xmlns:r="http://schemas.openxmlformats.org/officeDocument/2006/relationships" xmlns:m="http://schemas.openxmlformats.org/officeDocument/2006/math" xmlns:v="urn:schemas-microsoft-com:vml" xmlns:wp14="http://schemas.microsoft.com/office/word/2010/wordprocessingDrawing" xmlns:wp="http://schemas.openxmlformats.org/drawingml/2006/wordprocessingDrawing" xmlns:w10="urn:schemas-microsoft-com:office:word" xmlns:w="http://schemas.openxmlformats.org/wordprocessingml/2006/main" xmlns:w14="http://schemas.microsoft.com/office/word/2010/wordml" xmlns:w15="http://schemas.microsoft.com/office/word/2012/wordml" xmlns:w16cex="http://schemas.microsoft.com/office/word/2018/wordml/cex" xmlns:w16cid="http://schemas.microsoft.com/office/word/2016/wordml/cid" xmlns:w16="http://schemas.microsoft.com/office/word/2018/wordml" xmlns:w16se="http://schemas.microsoft.com/office/word/2015/wordml/symex" xmlns:wpg="http://schemas.microsoft.com/office/word/2010/wordprocessingGroup" xmlns:wpi="http://schemas.microsoft.com/office/word/2010/wordprocessingInk" xmlns:wne="http://schemas.microsoft.com/office/word/2006/wordml" xmlns:wps="http://schemas.microsoft.com/office/word/2010/wordprocessingShape" mc:Ignorable="w14 w15 w16se w16cid w16 w16cex wp14">
+<w:document xmlns:wpc="http://schemas.microsoft.com/office/word/2010/wordprocessingCanvas" xmlns:cx="http://schemas.microsoft.com/office/drawing/2014/chartex" xmlns:cx1="http://schemas.microsoft.com/office/drawing/2015/9/8/chartex" xmlns:cx2="http://schemas.microsoft.com/office/drawing/2015/10/21/chartex" xmlns:cx3="http://schemas.microsoft.com/office/drawing/2016/5/9/chartex" xmlns:cx4="http://schemas.microsoft.com/office/drawing/2016/5/10/chartex" xmlns:cx5="http://schemas.microsoft.com/office/drawing/2016/5/11/chartex" xmlns:cx6="http://schemas.microsoft.com/office/drawing/2016/5/12/chartex" xmlns:cx7="http://schemas.microsoft.com/office/drawing/2016/5/13/chartex" xmlns:cx8="http://schemas.microsoft.com/office/drawing/2016/5/14/chartex" xmlns:mc="http://schemas.openxmlformats.org/markup-compatibility/2006" xmlns:aink="http://schemas.microsoft.com/office/drawing/2016/ink" xmlns:am3d="http://schemas.microsoft.com/office/drawing/2017/model3d" xmlns:o="urn:schemas-microsoft-com:office:office" xmlns:oel="http://schemas.microsoft.com/office/2019/extlst" xmlns:r="http://schemas.openxmlformats.org/officeDocument/2006/relationships" xmlns:m="http://schemas.openxmlformats.org/officeDocument/2006/math" xmlns:v="urn:schemas-microsoft-com:vml" xmlns:wp14="http://schemas.microsoft.com/office/word/2010/wordprocessingDrawing" xmlns:wp="http://schemas.openxmlformats.org/drawingml/2006/wordprocessingDrawing" xmlns:w10="urn:schemas-microsoft-com:office:word" xmlns:w="http://schemas.openxmlformats.org/wordprocessingml/2006/main" xmlns:w14="http://schemas.microsoft.com/office/word/2010/wordml" xmlns:w15="http://schemas.microsoft.com/office/word/2012/wordml" xmlns:w16cex="http://schemas.microsoft.com/office/word/2018/wordml/cex" xmlns:w16cid="http://schemas.microsoft.com/office/word/2016/wordml/cid" xmlns:w16="http://schemas.microsoft.com/office/word/2018/wordml" xmlns:w16sdtdh="http://schemas.microsoft.com/office/word/2020/wordml/sdtdatahash" xmlns:w16se="http://schemas.microsoft.com/office/word/2015/wordml/symex" xmlns:wpg="http://schemas.microsoft.com/office/word/2010/wordprocessingGroup" xmlns:wpi="http://schemas.microsoft.com/office/word/2010/wordprocessingInk" xmlns:wne="http://schemas.microsoft.com/office/word/2006/wordml" xmlns:wps="http://schemas.microsoft.com/office/word/2010/wordprocessingShape" mc:Ignorable="w14 w15 w16se w16cid w16 w16cex w16sdtdh wp14">
   <w:body>
     <w:p>
       <w:r>
@@ -3381,7 +3381,7 @@
 </file>
 
 <file path=word/numbering.xml><?xml version="1.0" encoding="utf-8"?>
-<w:numbering xmlns:wpc="http://schemas.microsoft.com/office/word/2010/wordprocessingCanvas" xmlns:cx="http://schemas.microsoft.com/office/drawing/2014/chartex" xmlns:cx1="http://schemas.microsoft.com/office/drawing/2015/9/8/chartex" xmlns:cx2="http://schemas.microsoft.com/office/drawing/2015/10/21/chartex" xmlns:cx3="http://schemas.microsoft.com/office/drawing/2016/5/9/chartex" xmlns:cx4="http://schemas.microsoft.com/office/drawing/2016/5/10/chartex" xmlns:cx5="http://schemas.microsoft.com/office/drawing/2016/5/11/chartex" xmlns:cx6="http://schemas.microsoft.com/office/drawing/2016/5/12/chartex" xmlns:cx7="http://schemas.microsoft.com/office/drawing/2016/5/13/chartex" xmlns:cx8="http://schemas.microsoft.com/office/drawing/2016/5/14/chartex" xmlns:mc="http://schemas.openxmlformats.org/markup-compatibility/2006" xmlns:aink="http://schemas.microsoft.com/office/drawing/2016/ink" xmlns:am3d="http://schemas.microsoft.com/office/drawing/2017/model3d" xmlns:o="urn:schemas-microsoft-com:office:office" xmlns:r="http://schemas.openxmlformats.org/officeDocument/2006/relationships" xmlns:m="http://schemas.openxmlformats.org/officeDocument/2006/math" xmlns:v="urn:schemas-microsoft-com:vml" xmlns:wp14="http://schemas.microsoft.com/office/word/2010/wordprocessingDrawing" xmlns:wp="http://schemas.openxmlformats.org/drawingml/2006/wordprocessingDrawing" xmlns:w10="urn:schemas-microsoft-com:office:word" xmlns:w="http://schemas.openxmlformats.org/wordprocessingml/2006/main" xmlns:w14="http://schemas.microsoft.com/office/word/2010/wordml" xmlns:w15="http://schemas.microsoft.com/office/word/2012/wordml" xmlns:w16cex="http://schemas.microsoft.com/office/word/2018/wordml/cex" xmlns:w16cid="http://schemas.microsoft.com/office/word/2016/wordml/cid" xmlns:w16="http://schemas.microsoft.com/office/word/2018/wordml" xmlns:w16se="http://schemas.microsoft.com/office/word/2015/wordml/symex" xmlns:wpg="http://schemas.microsoft.com/office/word/2010/wordprocessingGroup" xmlns:wpi="http://schemas.microsoft.com/office/word/2010/wordprocessingInk" xmlns:wne="http://schemas.microsoft.com/office/word/2006/wordml" xmlns:wps="http://schemas.microsoft.com/office/word/2010/wordprocessingShape" mc:Ignorable="w14 w15 w16se w16cid w16 w16cex wp14">
+<w:numbering xmlns:wpc="http://schemas.microsoft.com/office/word/2010/wordprocessingCanvas" xmlns:cx="http://schemas.microsoft.com/office/drawing/2014/chartex" xmlns:cx1="http://schemas.microsoft.com/office/drawing/2015/9/8/chartex" xmlns:cx2="http://schemas.microsoft.com/office/drawing/2015/10/21/chartex" xmlns:cx3="http://schemas.microsoft.com/office/drawing/2016/5/9/chartex" xmlns:cx4="http://schemas.microsoft.com/office/drawing/2016/5/10/chartex" xmlns:cx5="http://schemas.microsoft.com/office/drawing/2016/5/11/chartex" xmlns:cx6="http://schemas.microsoft.com/office/drawing/2016/5/12/chartex" xmlns:cx7="http://schemas.microsoft.com/office/drawing/2016/5/13/chartex" xmlns:cx8="http://schemas.microsoft.com/office/drawing/2016/5/14/chartex" xmlns:mc="http://schemas.openxmlformats.org/markup-compatibility/2006" xmlns:aink="http://schemas.microsoft.com/office/drawing/2016/ink" xmlns:am3d="http://schemas.microsoft.com/office/drawing/2017/model3d" xmlns:o="urn:schemas-microsoft-com:office:office" xmlns:oel="http://schemas.microsoft.com/office/2019/extlst" xmlns:r="http://schemas.openxmlformats.org/officeDocument/2006/relationships" xmlns:m="http://schemas.openxmlformats.org/officeDocument/2006/math" xmlns:v="urn:schemas-microsoft-com:vml" xmlns:wp14="http://schemas.microsoft.com/office/word/2010/wordprocessingDrawing" xmlns:wp="http://schemas.openxmlformats.org/drawingml/2006/wordprocessingDrawing" xmlns:w10="urn:schemas-microsoft-com:office:word" xmlns:w="http://schemas.openxmlformats.org/wordprocessingml/2006/main" xmlns:w14="http://schemas.microsoft.com/office/word/2010/wordml" xmlns:w15="http://schemas.microsoft.com/office/word/2012/wordml" xmlns:w16cex="http://schemas.microsoft.com/office/word/2018/wordml/cex" xmlns:w16cid="http://schemas.microsoft.com/office/word/2016/wordml/cid" xmlns:w16="http://schemas.microsoft.com/office/word/2018/wordml" xmlns:w16sdtdh="http://schemas.microsoft.com/office/word/2020/wordml/sdtdatahash" xmlns:w16se="http://schemas.microsoft.com/office/word/2015/wordml/symex" xmlns:wpg="http://schemas.microsoft.com/office/word/2010/wordprocessingGroup" xmlns:wpi="http://schemas.microsoft.com/office/word/2010/wordprocessingInk" xmlns:wne="http://schemas.microsoft.com/office/word/2006/wordml" xmlns:wps="http://schemas.microsoft.com/office/word/2010/wordprocessingShape" mc:Ignorable="w14 w15 w16se w16cid w16 w16cex w16sdtdh wp14">
   <w:abstractNum w:abstractNumId="0" w15:restartNumberingAfterBreak="0">
     <w:nsid w:val="150C180E"/>
     <w:multiLevelType w:val="hybridMultilevel"/>
@@ -4373,44 +4373,44 @@
       </w:pPr>
     </w:lvl>
   </w:abstractNum>
-  <w:num w:numId="1">
+  <w:num w:numId="1" w16cid:durableId="1781292761">
     <w:abstractNumId w:val="8"/>
   </w:num>
-  <w:num w:numId="2">
+  <w:num w:numId="2" w16cid:durableId="919101907">
     <w:abstractNumId w:val="4"/>
   </w:num>
-  <w:num w:numId="3">
+  <w:num w:numId="3" w16cid:durableId="1484394923">
     <w:abstractNumId w:val="0"/>
   </w:num>
-  <w:num w:numId="4">
+  <w:num w:numId="4" w16cid:durableId="1207638308">
     <w:abstractNumId w:val="5"/>
   </w:num>
-  <w:num w:numId="5">
+  <w:num w:numId="5" w16cid:durableId="1100026892">
     <w:abstractNumId w:val="7"/>
   </w:num>
-  <w:num w:numId="6">
+  <w:num w:numId="6" w16cid:durableId="2106265700">
     <w:abstractNumId w:val="3"/>
   </w:num>
-  <w:num w:numId="7">
+  <w:num w:numId="7" w16cid:durableId="1337463342">
     <w:abstractNumId w:val="10"/>
   </w:num>
-  <w:num w:numId="8">
+  <w:num w:numId="8" w16cid:durableId="404685377">
     <w:abstractNumId w:val="6"/>
   </w:num>
-  <w:num w:numId="9">
+  <w:num w:numId="9" w16cid:durableId="1115640553">
     <w:abstractNumId w:val="9"/>
   </w:num>
-  <w:num w:numId="10">
+  <w:num w:numId="10" w16cid:durableId="255133157">
     <w:abstractNumId w:val="1"/>
   </w:num>
-  <w:num w:numId="11">
+  <w:num w:numId="11" w16cid:durableId="122039030">
     <w:abstractNumId w:val="2"/>
   </w:num>
 </w:numbering>
 </file>
 
 <file path=word/styles.xml><?xml version="1.0" encoding="utf-8"?>
-<w:styles xmlns:mc="http://schemas.openxmlformats.org/markup-compatibility/2006" xmlns:r="http://schemas.openxmlformats.org/officeDocument/2006/relationships" xmlns:w="http://schemas.openxmlformats.org/wordprocessingml/2006/main" xmlns:w14="http://schemas.microsoft.com/office/word/2010/wordml" xmlns:w15="http://schemas.microsoft.com/office/word/2012/wordml" xmlns:w16cex="http://schemas.microsoft.com/office/word/2018/wordml/cex" xmlns:w16cid="http://schemas.microsoft.com/office/word/2016/wordml/cid" xmlns:w16="http://schemas.microsoft.com/office/word/2018/wordml" xmlns:w16se="http://schemas.microsoft.com/office/word/2015/wordml/symex" mc:Ignorable="w14 w15 w16se w16cid w16 w16cex">
+<w:styles xmlns:mc="http://schemas.openxmlformats.org/markup-compatibility/2006" xmlns:r="http://schemas.openxmlformats.org/officeDocument/2006/relationships" xmlns:w="http://schemas.openxmlformats.org/wordprocessingml/2006/main" xmlns:w14="http://schemas.microsoft.com/office/word/2010/wordml" xmlns:w15="http://schemas.microsoft.com/office/word/2012/wordml" xmlns:w16cex="http://schemas.microsoft.com/office/word/2018/wordml/cex" xmlns:w16cid="http://schemas.microsoft.com/office/word/2016/wordml/cid" xmlns:w16="http://schemas.microsoft.com/office/word/2018/wordml" xmlns:w16sdtdh="http://schemas.microsoft.com/office/word/2020/wordml/sdtdatahash" xmlns:w16se="http://schemas.microsoft.com/office/word/2015/wordml/symex" mc:Ignorable="w14 w15 w16se w16cid w16 w16cex w16sdtdh">
   <w:docDefaults>
     <w:rPrDefault>
       <w:rPr>

</xml_diff>